<commit_message>
protokoll und table size
</commit_message>
<xml_diff>
--- a/Protokoll.docx
+++ b/Protokoll.docx
@@ -100,25 +100,27 @@
       <w:r>
         <w:t xml:space="preserve">e einfache Funktion, die die einzelnen </w:t>
       </w:r>
-      <w:proofErr w:type="spellStart"/>
-      <w:r>
-        <w:t>chars</w:t>
-      </w:r>
-      <w:proofErr w:type="spellEnd"/>
+      <w:r>
+        <w:t>Character</w:t>
+      </w:r>
       <w:r>
         <w:t xml:space="preserve"> des Aktiennamens als Zahlen aufsummiert</w:t>
       </w:r>
       <w:r>
-        <w:t xml:space="preserve">. Der Modulo </w:t>
-      </w:r>
-      <w:r>
-        <w:t xml:space="preserve">dieses Ergebnisses und der Länge der </w:t>
-      </w:r>
-      <w:proofErr w:type="spellStart"/>
-      <w:r>
-        <w:t>Hashtable</w:t>
-      </w:r>
-      <w:proofErr w:type="spellEnd"/>
+        <w:t xml:space="preserve">. </w:t>
+      </w:r>
+      <w:r>
+        <w:t>Das Modulo</w:t>
+      </w:r>
+      <w:r>
+        <w:t xml:space="preserve"> </w:t>
+      </w:r>
+      <w:r>
+        <w:t>dieses Ergebnisses und der Länge der Hashta</w:t>
+      </w:r>
+      <w:r>
+        <w:t>belle</w:t>
+      </w:r>
       <w:r>
         <w:t xml:space="preserve"> ist dann der Index des Aktien-Objekts.</w:t>
       </w:r>
@@ -146,23 +148,261 @@
     </w:p>
     <w:p>
       <w:r>
-        <w:t xml:space="preserve">Zur Kollisionserkennung und </w:t>
+        <w:rPr>
+          <w:noProof/>
+        </w:rPr>
+        <mc:AlternateContent>
+          <mc:Choice Requires="wpg">
+            <w:drawing>
+              <wp:anchor distT="0" distB="0" distL="114300" distR="114300" simplePos="0" relativeHeight="251664384" behindDoc="0" locked="0" layoutInCell="1" allowOverlap="1" wp14:anchorId="00720C3F" wp14:editId="2709D329">
+                <wp:simplePos x="0" y="0"/>
+                <wp:positionH relativeFrom="column">
+                  <wp:posOffset>516510</wp:posOffset>
+                </wp:positionH>
+                <wp:positionV relativeFrom="paragraph">
+                  <wp:posOffset>1769638</wp:posOffset>
+                </wp:positionV>
+                <wp:extent cx="1047750" cy="584200"/>
+                <wp:effectExtent l="0" t="0" r="19050" b="25400"/>
+                <wp:wrapNone/>
+                <wp:docPr id="8" name="Gruppieren 8"/>
+                <wp:cNvGraphicFramePr/>
+                <a:graphic xmlns:a="http://schemas.openxmlformats.org/drawingml/2006/main">
+                  <a:graphicData uri="http://schemas.microsoft.com/office/word/2010/wordprocessingGroup">
+                    <wpg:wgp>
+                      <wpg:cNvGrpSpPr/>
+                      <wpg:grpSpPr>
+                        <a:xfrm>
+                          <a:off x="0" y="0"/>
+                          <a:ext cx="1047750" cy="584200"/>
+                          <a:chOff x="0" y="0"/>
+                          <a:chExt cx="1047750" cy="584200"/>
+                        </a:xfrm>
+                      </wpg:grpSpPr>
+                      <wps:wsp>
+                        <wps:cNvPr id="1" name="Gerade Verbindung mit Pfeil 1"/>
+                        <wps:cNvCnPr/>
+                        <wps:spPr>
+                          <a:xfrm>
+                            <a:off x="0" y="95250"/>
+                            <a:ext cx="482600" cy="0"/>
+                          </a:xfrm>
+                          <a:prstGeom prst="straightConnector1">
+                            <a:avLst/>
+                          </a:prstGeom>
+                          <a:ln>
+                            <a:tailEnd type="triangle"/>
+                          </a:ln>
+                        </wps:spPr>
+                        <wps:style>
+                          <a:lnRef idx="1">
+                            <a:schemeClr val="accent1"/>
+                          </a:lnRef>
+                          <a:fillRef idx="0">
+                            <a:schemeClr val="accent1"/>
+                          </a:fillRef>
+                          <a:effectRef idx="0">
+                            <a:schemeClr val="accent1"/>
+                          </a:effectRef>
+                          <a:fontRef idx="minor">
+                            <a:schemeClr val="tx1"/>
+                          </a:fontRef>
+                        </wps:style>
+                        <wps:bodyPr/>
+                      </wps:wsp>
+                      <wps:wsp>
+                        <wps:cNvPr id="2" name="Rechteck 2"/>
+                        <wps:cNvSpPr/>
+                        <wps:spPr>
+                          <a:xfrm>
+                            <a:off x="546100" y="0"/>
+                            <a:ext cx="234950" cy="190500"/>
+                          </a:xfrm>
+                          <a:prstGeom prst="rect">
+                            <a:avLst/>
+                          </a:prstGeom>
+                        </wps:spPr>
+                        <wps:style>
+                          <a:lnRef idx="2">
+                            <a:schemeClr val="accent1">
+                              <a:shade val="50000"/>
+                            </a:schemeClr>
+                          </a:lnRef>
+                          <a:fillRef idx="1">
+                            <a:schemeClr val="accent1"/>
+                          </a:fillRef>
+                          <a:effectRef idx="0">
+                            <a:schemeClr val="accent1"/>
+                          </a:effectRef>
+                          <a:fontRef idx="minor">
+                            <a:schemeClr val="lt1"/>
+                          </a:fontRef>
+                        </wps:style>
+                        <wps:bodyPr rot="0" spcFirstLastPara="0" vertOverflow="overflow" horzOverflow="overflow" vert="horz" wrap="square" lIns="91440" tIns="45720" rIns="91440" bIns="45720" numCol="1" spcCol="0" rtlCol="0" fromWordArt="0" anchor="ctr" anchorCtr="0" forceAA="0" compatLnSpc="1">
+                          <a:prstTxWarp prst="textNoShape">
+                            <a:avLst/>
+                          </a:prstTxWarp>
+                          <a:noAutofit/>
+                        </wps:bodyPr>
+                      </wps:wsp>
+                      <wpg:grpSp>
+                        <wpg:cNvPr id="6" name="Gruppieren 6"/>
+                        <wpg:cNvGrpSpPr/>
+                        <wpg:grpSpPr>
+                          <a:xfrm>
+                            <a:off x="539750" y="381000"/>
+                            <a:ext cx="508000" cy="203200"/>
+                            <a:chOff x="0" y="0"/>
+                            <a:chExt cx="508000" cy="203200"/>
+                          </a:xfrm>
+                        </wpg:grpSpPr>
+                        <wps:wsp>
+                          <wps:cNvPr id="3" name="Rechteck 3"/>
+                          <wps:cNvSpPr/>
+                          <wps:spPr>
+                            <a:xfrm>
+                              <a:off x="0" y="6350"/>
+                              <a:ext cx="508000" cy="196850"/>
+                            </a:xfrm>
+                            <a:prstGeom prst="rect">
+                              <a:avLst/>
+                            </a:prstGeom>
+                          </wps:spPr>
+                          <wps:style>
+                            <a:lnRef idx="2">
+                              <a:schemeClr val="accent1">
+                                <a:shade val="50000"/>
+                              </a:schemeClr>
+                            </a:lnRef>
+                            <a:fillRef idx="1">
+                              <a:schemeClr val="accent1"/>
+                            </a:fillRef>
+                            <a:effectRef idx="0">
+                              <a:schemeClr val="accent1"/>
+                            </a:effectRef>
+                            <a:fontRef idx="minor">
+                              <a:schemeClr val="lt1"/>
+                            </a:fontRef>
+                          </wps:style>
+                          <wps:bodyPr rot="0" spcFirstLastPara="0" vertOverflow="overflow" horzOverflow="overflow" vert="horz" wrap="square" lIns="91440" tIns="45720" rIns="91440" bIns="45720" numCol="1" spcCol="0" rtlCol="0" fromWordArt="0" anchor="ctr" anchorCtr="0" forceAA="0" compatLnSpc="1">
+                            <a:prstTxWarp prst="textNoShape">
+                              <a:avLst/>
+                            </a:prstTxWarp>
+                            <a:noAutofit/>
+                          </wps:bodyPr>
+                        </wps:wsp>
+                        <wps:wsp>
+                          <wps:cNvPr id="5" name="Gerader Verbinder 5"/>
+                          <wps:cNvCnPr/>
+                          <wps:spPr>
+                            <a:xfrm>
+                              <a:off x="247650" y="0"/>
+                              <a:ext cx="0" cy="196850"/>
+                            </a:xfrm>
+                            <a:prstGeom prst="line">
+                              <a:avLst/>
+                            </a:prstGeom>
+                            <a:ln w="19050">
+                              <a:solidFill>
+                                <a:schemeClr val="tx1"/>
+                              </a:solidFill>
+                            </a:ln>
+                          </wps:spPr>
+                          <wps:style>
+                            <a:lnRef idx="1">
+                              <a:schemeClr val="accent1"/>
+                            </a:lnRef>
+                            <a:fillRef idx="0">
+                              <a:schemeClr val="accent1"/>
+                            </a:fillRef>
+                            <a:effectRef idx="0">
+                              <a:schemeClr val="accent1"/>
+                            </a:effectRef>
+                            <a:fontRef idx="minor">
+                              <a:schemeClr val="tx1"/>
+                            </a:fontRef>
+                          </wps:style>
+                          <wps:bodyPr/>
+                        </wps:wsp>
+                      </wpg:grpSp>
+                      <wps:wsp>
+                        <wps:cNvPr id="7" name="Gerade Verbindung mit Pfeil 7"/>
+                        <wps:cNvCnPr/>
+                        <wps:spPr>
+                          <a:xfrm>
+                            <a:off x="6350" y="495300"/>
+                            <a:ext cx="482600" cy="0"/>
+                          </a:xfrm>
+                          <a:prstGeom prst="straightConnector1">
+                            <a:avLst/>
+                          </a:prstGeom>
+                          <a:ln>
+                            <a:tailEnd type="triangle"/>
+                          </a:ln>
+                        </wps:spPr>
+                        <wps:style>
+                          <a:lnRef idx="1">
+                            <a:schemeClr val="accent1"/>
+                          </a:lnRef>
+                          <a:fillRef idx="0">
+                            <a:schemeClr val="accent1"/>
+                          </a:fillRef>
+                          <a:effectRef idx="0">
+                            <a:schemeClr val="accent1"/>
+                          </a:effectRef>
+                          <a:fontRef idx="minor">
+                            <a:schemeClr val="tx1"/>
+                          </a:fontRef>
+                        </wps:style>
+                        <wps:bodyPr/>
+                      </wps:wsp>
+                    </wpg:wgp>
+                  </a:graphicData>
+                </a:graphic>
+              </wp:anchor>
+            </w:drawing>
+          </mc:Choice>
+          <mc:Fallback>
+            <w:pict>
+              <v:group w14:anchorId="6A4EB149" id="Gruppieren 8" o:spid="_x0000_s1026" style="position:absolute;margin-left:40.65pt;margin-top:139.35pt;width:82.5pt;height:46pt;z-index:251664384" coordsize="10477,5842" o:gfxdata="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">
+                <v:shapetype id="_x0000_t32" coordsize="21600,21600" o:spt="32" o:oned="t" path="m,l21600,21600e" filled="f">
+                  <v:path arrowok="t" fillok="f" o:connecttype="none"/>
+                  <o:lock v:ext="edit" shapetype="t"/>
+                </v:shapetype>
+                <v:shape id="Gerade Verbindung mit Pfeil 1" o:spid="_x0000_s1027" type="#_x0000_t32" style="position:absolute;top:952;width:4826;height:0;visibility:visible;mso-wrap-style:square" o:connectortype="straight" o:gfxdata="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" strokecolor="#4472c4 [3204]" strokeweight=".5pt">
+                  <v:stroke endarrow="block" joinstyle="miter"/>
+                </v:shape>
+                <v:rect id="Rechteck 2" o:spid="_x0000_s1028" style="position:absolute;left:5461;width:2349;height:1905;visibility:visible;mso-wrap-style:square;v-text-anchor:middle" o:gfxdata="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" fillcolor="#4472c4 [3204]" strokecolor="#1f3763 [1604]" strokeweight="1pt"/>
+                <v:group id="Gruppieren 6" o:spid="_x0000_s1029" style="position:absolute;left:5397;top:3810;width:5080;height:2032" coordsize="508000,203200" o:gfxdata="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">
+                  <v:rect id="Rechteck 3" o:spid="_x0000_s1030" style="position:absolute;top:6350;width:508000;height:196850;visibility:visible;mso-wrap-style:square;v-text-anchor:middle" o:gfxdata="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" fillcolor="#4472c4 [3204]" strokecolor="#1f3763 [1604]" strokeweight="1pt"/>
+                  <v:line id="Gerader Verbinder 5" o:spid="_x0000_s1031" style="position:absolute;visibility:visible;mso-wrap-style:square" from="247650,0" to="247650,196850" o:connectortype="straight" o:gfxdata="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" strokecolor="black [3213]" strokeweight="1.5pt">
+                    <v:stroke joinstyle="miter"/>
+                  </v:line>
+                </v:group>
+                <v:shape id="Gerade Verbindung mit Pfeil 7" o:spid="_x0000_s1032" type="#_x0000_t32" style="position:absolute;left:63;top:4953;width:4826;height:0;visibility:visible;mso-wrap-style:square" o:connectortype="straight" o:gfxdata="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" strokecolor="#4472c4 [3204]" strokeweight=".5pt">
+                  <v:stroke endarrow="block" joinstyle="miter"/>
+                </v:shape>
+              </v:group>
+            </w:pict>
+          </mc:Fallback>
+        </mc:AlternateContent>
+      </w:r>
+      <w:r>
+        <w:t xml:space="preserve">Zur Kollisionserkennung haben wir das </w:t>
       </w:r>
       <w:proofErr w:type="spellStart"/>
       <w:r>
-        <w:t>handling</w:t>
+        <w:t>Chaining</w:t>
       </w:r>
       <w:proofErr w:type="spellEnd"/>
       <w:r>
-        <w:t xml:space="preserve"> haben wir das </w:t>
-      </w:r>
-      <w:proofErr w:type="spellStart"/>
-      <w:r>
-        <w:t>Chaining</w:t>
-      </w:r>
-      <w:proofErr w:type="spellEnd"/>
-      <w:r>
-        <w:t xml:space="preserve">-System gewählt, da es </w:t>
+        <w:t>-System</w:t>
+      </w:r>
+      <w:r>
+        <w:t xml:space="preserve"> (externe Verkettung)</w:t>
+      </w:r>
+      <w:r>
+        <w:t xml:space="preserve"> gewählt, da es </w:t>
       </w:r>
       <w:r>
         <w:t xml:space="preserve">einfach umzusetzen und zu skalieren ist. An jedem Index der Hashtabelle hängt eine </w:t>
@@ -183,6 +423,77 @@
         <w:t>. Bei der Abfrage wird die Liste am errechneten Index iterativ nach der gesuchten Aktie durchsucht.</w:t>
       </w:r>
     </w:p>
+    <w:tbl>
+      <w:tblPr>
+        <w:tblStyle w:val="Tabellenraster"/>
+        <w:tblW w:w="0" w:type="auto"/>
+        <w:tblLook w:val="04A0" w:firstRow="1" w:lastRow="0" w:firstColumn="1" w:lastColumn="0" w:noHBand="0" w:noVBand="1"/>
+      </w:tblPr>
+      <w:tblGrid>
+        <w:gridCol w:w="704"/>
+      </w:tblGrid>
+      <w:tr>
+        <w:tc>
+          <w:tcPr>
+            <w:tcW w:w="704" w:type="dxa"/>
+          </w:tcPr>
+          <w:p>
+            <w:pPr>
+              <w:ind w:right="-847"/>
+            </w:pPr>
+            <w:r>
+              <w:t>1</w:t>
+            </w:r>
+          </w:p>
+        </w:tc>
+      </w:tr>
+      <w:tr>
+        <w:tc>
+          <w:tcPr>
+            <w:tcW w:w="704" w:type="dxa"/>
+          </w:tcPr>
+          <w:p>
+            <w:pPr>
+              <w:ind w:right="-847"/>
+            </w:pPr>
+            <w:r>
+              <w:t>2</w:t>
+            </w:r>
+          </w:p>
+        </w:tc>
+      </w:tr>
+      <w:tr>
+        <w:tc>
+          <w:tcPr>
+            <w:tcW w:w="704" w:type="dxa"/>
+          </w:tcPr>
+          <w:p>
+            <w:pPr>
+              <w:ind w:right="-847"/>
+            </w:pPr>
+            <w:r>
+              <w:t>3</w:t>
+            </w:r>
+          </w:p>
+        </w:tc>
+      </w:tr>
+      <w:tr>
+        <w:tc>
+          <w:tcPr>
+            <w:tcW w:w="704" w:type="dxa"/>
+          </w:tcPr>
+          <w:p>
+            <w:pPr>
+              <w:ind w:right="-847"/>
+            </w:pPr>
+            <w:r>
+              <w:t>4</w:t>
+            </w:r>
+          </w:p>
+        </w:tc>
+      </w:tr>
+    </w:tbl>
+    <w:p/>
     <w:p>
       <w:pPr>
         <w:pStyle w:val="Listenabsatz"/>
@@ -209,7 +520,49 @@
         <w:t xml:space="preserve">Die Verwaltung der Kursdaten findet durch die Speicherung in einem einfachen Array statt. Jeder Tag mit Open, Close, High, Low, etc. </w:t>
       </w:r>
       <w:r>
-        <w:t>ist eine Zeile des Arrays. Durch Python kann auch auf die einzelnen Inhalte einer einzelnen Zeile zugegriffen werden.</w:t>
+        <w:t xml:space="preserve">ist eine Zeile des Arrays. Durch Python kann </w:t>
+      </w:r>
+      <w:r>
+        <w:t xml:space="preserve">nicht nur auf das Array als </w:t>
+      </w:r>
+      <w:proofErr w:type="spellStart"/>
+      <w:r>
+        <w:t>member</w:t>
+      </w:r>
+      <w:proofErr w:type="spellEnd"/>
+      <w:r>
+        <w:t xml:space="preserve">-Variable eines Objektes der Aktien-Class zugegriffen werden, sondern </w:t>
+      </w:r>
+      <w:r>
+        <w:t>auch auf die einzelnen Inhalte einer Zeile zugegriffen werden.</w:t>
+      </w:r>
+    </w:p>
+    <w:p>
+      <w:r>
+        <w:t xml:space="preserve">Was das Speichern/Laden der Hashtabellen in externen Files angeht haben wir das Python-Modul „pickle“ zum Einsatz gebracht, dass das Speichern komplexer Objekte als </w:t>
+      </w:r>
+      <w:proofErr w:type="spellStart"/>
+      <w:r>
+        <w:t>Bytestream</w:t>
+      </w:r>
+      <w:proofErr w:type="spellEnd"/>
+      <w:r>
+        <w:t xml:space="preserve"> erlaubt.</w:t>
+      </w:r>
+    </w:p>
+    <w:p>
+      <w:pPr>
+        <w:rPr>
+          <w:b/>
+          <w:bCs/>
+        </w:rPr>
+      </w:pPr>
+      <w:r>
+        <w:rPr>
+          <w:b/>
+          <w:bCs/>
+        </w:rPr>
+        <w:br w:type="page"/>
       </w:r>
     </w:p>
     <w:p>
@@ -230,10 +583,272 @@
           <w:b/>
           <w:bCs/>
         </w:rPr>
+        <w:lastRenderedPageBreak/>
         <w:t>Aufwandsabschätzung</w:t>
       </w:r>
     </w:p>
-    <w:p/>
+    <w:p>
+      <w:r>
+        <w:t xml:space="preserve">Die Aufwandsabschätzung bei </w:t>
+      </w:r>
+      <w:proofErr w:type="spellStart"/>
+      <w:r>
+        <w:t>Hashing</w:t>
+      </w:r>
+      <w:proofErr w:type="spellEnd"/>
+      <w:r>
+        <w:t xml:space="preserve"> Tabellen erreicht im best</w:t>
+      </w:r>
+      <w:r>
+        <w:t>-</w:t>
+      </w:r>
+      <w:proofErr w:type="spellStart"/>
+      <w:r>
+        <w:t>case</w:t>
+      </w:r>
+      <w:proofErr w:type="spellEnd"/>
+      <w:r>
+        <w:t xml:space="preserve"> solch eine Verteilung, dass jeder Hashwert ohne Kollision verteilt wird. Um Kollisionen zu vermeiden nimmt man meistens 20 - 30 % mehr Platz in Anspruch um den best</w:t>
+      </w:r>
+      <w:r>
+        <w:t>-</w:t>
+      </w:r>
+      <w:proofErr w:type="spellStart"/>
+      <w:r>
+        <w:t>case</w:t>
+      </w:r>
+      <w:proofErr w:type="spellEnd"/>
+      <w:r>
+        <w:t xml:space="preserve"> beim Suchen, Einfügen und Löschen von O(1) zu garantieren - Es muss also nur eine Such/Lösch/Einfüge</w:t>
+      </w:r>
+      <w:r>
+        <w:t>-</w:t>
+      </w:r>
+      <w:r>
+        <w:t>Operation</w:t>
+      </w:r>
+      <w:r>
+        <w:t xml:space="preserve"> ausgeführt werden. Im </w:t>
+      </w:r>
+      <w:proofErr w:type="spellStart"/>
+      <w:r>
+        <w:t>worst</w:t>
+      </w:r>
+      <w:r>
+        <w:t>-</w:t>
+      </w:r>
+      <w:r>
+        <w:t>case</w:t>
+      </w:r>
+      <w:proofErr w:type="spellEnd"/>
+      <w:r>
+        <w:t xml:space="preserve"> beläuft sich der Aufwand auf O(n) also </w:t>
+      </w:r>
+      <w:r>
+        <w:t xml:space="preserve">alle </w:t>
+      </w:r>
+      <w:r>
+        <w:t>Elemente</w:t>
+      </w:r>
+      <w:r>
+        <w:t xml:space="preserve"> müssen abgecheckt werden. Dementsprechend ist eine Hashtabellengröße von 1200 bis 1300 bei 1000 Aktien eine gute </w:t>
+      </w:r>
+      <w:r>
+        <w:t>Wahl,</w:t>
+      </w:r>
+      <w:r>
+        <w:t xml:space="preserve"> um die Chancen bestmöglich auszunutzen.</w:t>
+      </w:r>
+    </w:p>
+    <w:p>
+      <w:r>
+        <w:t xml:space="preserve">Listen </w:t>
+      </w:r>
+      <w:proofErr w:type="gramStart"/>
+      <w:r>
+        <w:t>sind</w:t>
+      </w:r>
+      <w:proofErr w:type="gramEnd"/>
+      <w:r>
+        <w:t xml:space="preserve"> wenn es um mittiges einfügen oder löschen geht wesentlich flexibler als Arrays. Je nachdem welchen Suchalgorithmus man verwendet ist man beim Suchen in diesen Speichermedien unterschiedlich schnell. Trotzdem kommen sie an </w:t>
+      </w:r>
+      <w:proofErr w:type="spellStart"/>
+      <w:r>
+        <w:t>Hashing</w:t>
+      </w:r>
+      <w:proofErr w:type="spellEnd"/>
+      <w:r>
+        <w:t xml:space="preserve"> nicht heran. Der Fall </w:t>
+      </w:r>
+      <w:proofErr w:type="gramStart"/>
+      <w:r>
+        <w:t>O(</w:t>
+      </w:r>
+      <w:proofErr w:type="gramEnd"/>
+      <w:r>
+        <w:t>1) kommt bei Arrays und Listen wesentlich seltener vor. Und das auch meistens nur wenn diese vorsortiert sind.</w:t>
+      </w:r>
+    </w:p>
+    <w:p>
+      <w:pPr>
+        <w:pStyle w:val="Listenabsatz"/>
+        <w:numPr>
+          <w:ilvl w:val="1"/>
+          <w:numId w:val="1"/>
+        </w:numPr>
+        <w:rPr>
+          <w:b/>
+          <w:bCs/>
+        </w:rPr>
+      </w:pPr>
+      <w:r>
+        <w:rPr>
+          <w:b/>
+          <w:bCs/>
+        </w:rPr>
+        <w:t>Aufwände in unserem spezifischen System</w:t>
+      </w:r>
+    </w:p>
+    <w:p>
+      <w:pPr>
+        <w:pStyle w:val="Listenabsatz"/>
+        <w:numPr>
+          <w:ilvl w:val="0"/>
+          <w:numId w:val="2"/>
+        </w:numPr>
+      </w:pPr>
+      <w:r>
+        <w:t>Suchen:</w:t>
+      </w:r>
+    </w:p>
+    <w:p>
+      <w:pPr>
+        <w:pStyle w:val="Listenabsatz"/>
+        <w:numPr>
+          <w:ilvl w:val="1"/>
+          <w:numId w:val="2"/>
+        </w:numPr>
+      </w:pPr>
+      <w:r>
+        <w:t>Best-</w:t>
+      </w:r>
+      <w:proofErr w:type="spellStart"/>
+      <w:r>
+        <w:t>case</w:t>
+      </w:r>
+      <w:proofErr w:type="spellEnd"/>
+      <w:r>
+        <w:t xml:space="preserve">: </w:t>
+      </w:r>
+      <w:proofErr w:type="gramStart"/>
+      <w:r>
+        <w:t>O(</w:t>
+      </w:r>
+      <w:proofErr w:type="gramEnd"/>
+      <w:r>
+        <w:t>1)</w:t>
+      </w:r>
+    </w:p>
+    <w:p>
+      <w:pPr>
+        <w:pStyle w:val="Listenabsatz"/>
+        <w:numPr>
+          <w:ilvl w:val="1"/>
+          <w:numId w:val="2"/>
+        </w:numPr>
+      </w:pPr>
+      <w:proofErr w:type="spellStart"/>
+      <w:r>
+        <w:t>Worst-case</w:t>
+      </w:r>
+      <w:proofErr w:type="spellEnd"/>
+      <w:r>
+        <w:t>: O(n)</w:t>
+      </w:r>
+      <w:r>
+        <w:t xml:space="preserve"> mit n Einträgen der Liste am Index</w:t>
+      </w:r>
+    </w:p>
+    <w:p>
+      <w:pPr>
+        <w:pStyle w:val="Listenabsatz"/>
+        <w:numPr>
+          <w:ilvl w:val="0"/>
+          <w:numId w:val="2"/>
+        </w:numPr>
+      </w:pPr>
+      <w:r>
+        <w:t>Einfügen:</w:t>
+      </w:r>
+    </w:p>
+    <w:p>
+      <w:pPr>
+        <w:pStyle w:val="Listenabsatz"/>
+        <w:numPr>
+          <w:ilvl w:val="1"/>
+          <w:numId w:val="2"/>
+        </w:numPr>
+      </w:pPr>
+      <w:r>
+        <w:t>Best-</w:t>
+      </w:r>
+      <w:proofErr w:type="spellStart"/>
+      <w:r>
+        <w:t>case</w:t>
+      </w:r>
+      <w:proofErr w:type="spellEnd"/>
+      <w:r>
+        <w:t xml:space="preserve">: </w:t>
+      </w:r>
+      <w:proofErr w:type="gramStart"/>
+      <w:r>
+        <w:t>O(</w:t>
+      </w:r>
+      <w:proofErr w:type="gramEnd"/>
+      <w:r>
+        <w:t>1)</w:t>
+      </w:r>
+    </w:p>
+    <w:p>
+      <w:pPr>
+        <w:pStyle w:val="Listenabsatz"/>
+        <w:numPr>
+          <w:ilvl w:val="1"/>
+          <w:numId w:val="2"/>
+        </w:numPr>
+      </w:pPr>
+      <w:proofErr w:type="spellStart"/>
+      <w:r>
+        <w:t>Worst-case</w:t>
+      </w:r>
+      <w:proofErr w:type="spellEnd"/>
+      <w:r>
+        <w:t>: O(n) mit n bisherig</w:t>
+      </w:r>
+      <w:r>
+        <w:t>en Einträgen</w:t>
+      </w:r>
+    </w:p>
+    <w:p>
+      <w:pPr>
+        <w:pStyle w:val="Listenabsatz"/>
+        <w:numPr>
+          <w:ilvl w:val="0"/>
+          <w:numId w:val="2"/>
+        </w:numPr>
+      </w:pPr>
+      <w:r>
+        <w:t>…</w:t>
+      </w:r>
+    </w:p>
+    <w:p>
+      <w:r>
+        <w:t xml:space="preserve"> </w:t>
+      </w:r>
+      <w:r>
+        <w:tab/>
+      </w:r>
+    </w:p>
     <w:sectPr>
       <w:pgSz w:w="11906" w:h="16838"/>
       <w:pgMar w:top="1417" w:right="1417" w:bottom="1134" w:left="1417" w:header="708" w:footer="708" w:gutter="0"/>
@@ -247,10 +862,123 @@
 <file path=word/numbering.xml><?xml version="1.0" encoding="utf-8"?>
 <w:numbering xmlns:wpc="http://schemas.microsoft.com/office/word/2010/wordprocessingCanvas" xmlns:cx="http://schemas.microsoft.com/office/drawing/2014/chartex" xmlns:cx1="http://schemas.microsoft.com/office/drawing/2015/9/8/chartex" xmlns:cx2="http://schemas.microsoft.com/office/drawing/2015/10/21/chartex" xmlns:cx3="http://schemas.microsoft.com/office/drawing/2016/5/9/chartex" xmlns:cx4="http://schemas.microsoft.com/office/drawing/2016/5/10/chartex" xmlns:cx5="http://schemas.microsoft.com/office/drawing/2016/5/11/chartex" xmlns:cx6="http://schemas.microsoft.com/office/drawing/2016/5/12/chartex" xmlns:cx7="http://schemas.microsoft.com/office/drawing/2016/5/13/chartex" xmlns:cx8="http://schemas.microsoft.com/office/drawing/2016/5/14/chartex" xmlns:mc="http://schemas.openxmlformats.org/markup-compatibility/2006" xmlns:aink="http://schemas.microsoft.com/office/drawing/2016/ink" xmlns:am3d="http://schemas.microsoft.com/office/drawing/2017/model3d" xmlns:o="urn:schemas-microsoft-com:office:office" xmlns:oel="http://schemas.microsoft.com/office/2019/extlst" xmlns:r="http://schemas.openxmlformats.org/officeDocument/2006/relationships" xmlns:m="http://schemas.openxmlformats.org/officeDocument/2006/math" xmlns:v="urn:schemas-microsoft-com:vml" xmlns:wp14="http://schemas.microsoft.com/office/word/2010/wordprocessingDrawing" xmlns:wp="http://schemas.openxmlformats.org/drawingml/2006/wordprocessingDrawing" xmlns:w10="urn:schemas-microsoft-com:office:word" xmlns:w="http://schemas.openxmlformats.org/wordprocessingml/2006/main" xmlns:w14="http://schemas.microsoft.com/office/word/2010/wordml" xmlns:w15="http://schemas.microsoft.com/office/word/2012/wordml" xmlns:w16cex="http://schemas.microsoft.com/office/word/2018/wordml/cex" xmlns:w16cid="http://schemas.microsoft.com/office/word/2016/wordml/cid" xmlns:w16="http://schemas.microsoft.com/office/word/2018/wordml" xmlns:w16sdtdh="http://schemas.microsoft.com/office/word/2020/wordml/sdtdatahash" xmlns:w16se="http://schemas.microsoft.com/office/word/2015/wordml/symex" xmlns:wpg="http://schemas.microsoft.com/office/word/2010/wordprocessingGroup" xmlns:wpi="http://schemas.microsoft.com/office/word/2010/wordprocessingInk" xmlns:wne="http://schemas.microsoft.com/office/word/2006/wordml" xmlns:wps="http://schemas.microsoft.com/office/word/2010/wordprocessingShape" mc:Ignorable="w14 w15 w16se w16cid w16 w16cex w16sdtdh wp14">
   <w:abstractNum w:abstractNumId="0" w15:restartNumberingAfterBreak="0">
+    <w:nsid w:val="0BF32A90"/>
+    <w:multiLevelType w:val="hybridMultilevel"/>
+    <w:tmpl w:val="343430C6"/>
+    <w:lvl w:ilvl="0" w:tplc="0C070001">
+      <w:start w:val="1"/>
+      <w:numFmt w:val="bullet"/>
+      <w:lvlText w:val=""/>
+      <w:lvlJc w:val="left"/>
+      <w:pPr>
+        <w:ind w:left="720" w:hanging="360"/>
+      </w:pPr>
+      <w:rPr>
+        <w:rFonts w:ascii="Symbol" w:hAnsi="Symbol" w:hint="default"/>
+      </w:rPr>
+    </w:lvl>
+    <w:lvl w:ilvl="1" w:tplc="0C070003">
+      <w:start w:val="1"/>
+      <w:numFmt w:val="bullet"/>
+      <w:lvlText w:val="o"/>
+      <w:lvlJc w:val="left"/>
+      <w:pPr>
+        <w:ind w:left="1440" w:hanging="360"/>
+      </w:pPr>
+      <w:rPr>
+        <w:rFonts w:ascii="Courier New" w:hAnsi="Courier New" w:cs="Courier New" w:hint="default"/>
+      </w:rPr>
+    </w:lvl>
+    <w:lvl w:ilvl="2" w:tplc="0C070005" w:tentative="1">
+      <w:start w:val="1"/>
+      <w:numFmt w:val="bullet"/>
+      <w:lvlText w:val=""/>
+      <w:lvlJc w:val="left"/>
+      <w:pPr>
+        <w:ind w:left="2160" w:hanging="360"/>
+      </w:pPr>
+      <w:rPr>
+        <w:rFonts w:ascii="Wingdings" w:hAnsi="Wingdings" w:hint="default"/>
+      </w:rPr>
+    </w:lvl>
+    <w:lvl w:ilvl="3" w:tplc="0C070001" w:tentative="1">
+      <w:start w:val="1"/>
+      <w:numFmt w:val="bullet"/>
+      <w:lvlText w:val=""/>
+      <w:lvlJc w:val="left"/>
+      <w:pPr>
+        <w:ind w:left="2880" w:hanging="360"/>
+      </w:pPr>
+      <w:rPr>
+        <w:rFonts w:ascii="Symbol" w:hAnsi="Symbol" w:hint="default"/>
+      </w:rPr>
+    </w:lvl>
+    <w:lvl w:ilvl="4" w:tplc="0C070003" w:tentative="1">
+      <w:start w:val="1"/>
+      <w:numFmt w:val="bullet"/>
+      <w:lvlText w:val="o"/>
+      <w:lvlJc w:val="left"/>
+      <w:pPr>
+        <w:ind w:left="3600" w:hanging="360"/>
+      </w:pPr>
+      <w:rPr>
+        <w:rFonts w:ascii="Courier New" w:hAnsi="Courier New" w:cs="Courier New" w:hint="default"/>
+      </w:rPr>
+    </w:lvl>
+    <w:lvl w:ilvl="5" w:tplc="0C070005" w:tentative="1">
+      <w:start w:val="1"/>
+      <w:numFmt w:val="bullet"/>
+      <w:lvlText w:val=""/>
+      <w:lvlJc w:val="left"/>
+      <w:pPr>
+        <w:ind w:left="4320" w:hanging="360"/>
+      </w:pPr>
+      <w:rPr>
+        <w:rFonts w:ascii="Wingdings" w:hAnsi="Wingdings" w:hint="default"/>
+      </w:rPr>
+    </w:lvl>
+    <w:lvl w:ilvl="6" w:tplc="0C070001" w:tentative="1">
+      <w:start w:val="1"/>
+      <w:numFmt w:val="bullet"/>
+      <w:lvlText w:val=""/>
+      <w:lvlJc w:val="left"/>
+      <w:pPr>
+        <w:ind w:left="5040" w:hanging="360"/>
+      </w:pPr>
+      <w:rPr>
+        <w:rFonts w:ascii="Symbol" w:hAnsi="Symbol" w:hint="default"/>
+      </w:rPr>
+    </w:lvl>
+    <w:lvl w:ilvl="7" w:tplc="0C070003" w:tentative="1">
+      <w:start w:val="1"/>
+      <w:numFmt w:val="bullet"/>
+      <w:lvlText w:val="o"/>
+      <w:lvlJc w:val="left"/>
+      <w:pPr>
+        <w:ind w:left="5760" w:hanging="360"/>
+      </w:pPr>
+      <w:rPr>
+        <w:rFonts w:ascii="Courier New" w:hAnsi="Courier New" w:cs="Courier New" w:hint="default"/>
+      </w:rPr>
+    </w:lvl>
+    <w:lvl w:ilvl="8" w:tplc="0C070005" w:tentative="1">
+      <w:start w:val="1"/>
+      <w:numFmt w:val="bullet"/>
+      <w:lvlText w:val=""/>
+      <w:lvlJc w:val="left"/>
+      <w:pPr>
+        <w:ind w:left="6480" w:hanging="360"/>
+      </w:pPr>
+      <w:rPr>
+        <w:rFonts w:ascii="Wingdings" w:hAnsi="Wingdings" w:hint="default"/>
+      </w:rPr>
+    </w:lvl>
+  </w:abstractNum>
+  <w:abstractNum w:abstractNumId="1" w15:restartNumberingAfterBreak="0">
     <w:nsid w:val="4C9A055F"/>
-    <w:multiLevelType w:val="hybridMultilevel"/>
-    <w:tmpl w:val="78887890"/>
-    <w:lvl w:ilvl="0" w:tplc="0C07000F">
+    <w:multiLevelType w:val="multilevel"/>
+    <w:tmpl w:val="63E6CEB2"/>
+    <w:lvl w:ilvl="0">
       <w:start w:val="1"/>
       <w:numFmt w:val="decimal"/>
       <w:lvlText w:val="%1."/>
@@ -259,80 +987,115 @@
         <w:ind w:left="720" w:hanging="360"/>
       </w:pPr>
     </w:lvl>
-    <w:lvl w:ilvl="1" w:tplc="0C070019" w:tentative="1">
-      <w:start w:val="1"/>
-      <w:numFmt w:val="lowerLetter"/>
-      <w:lvlText w:val="%2."/>
-      <w:lvlJc w:val="left"/>
-      <w:pPr>
-        <w:ind w:left="1440" w:hanging="360"/>
-      </w:pPr>
-    </w:lvl>
-    <w:lvl w:ilvl="2" w:tplc="0C07001B" w:tentative="1">
-      <w:start w:val="1"/>
-      <w:numFmt w:val="lowerRoman"/>
-      <w:lvlText w:val="%3."/>
-      <w:lvlJc w:val="right"/>
-      <w:pPr>
-        <w:ind w:left="2160" w:hanging="180"/>
-      </w:pPr>
-    </w:lvl>
-    <w:lvl w:ilvl="3" w:tplc="0C07000F" w:tentative="1">
+    <w:lvl w:ilvl="1">
       <w:start w:val="1"/>
       <w:numFmt w:val="decimal"/>
-      <w:lvlText w:val="%4."/>
+      <w:isLgl/>
+      <w:lvlText w:val="%1.%2."/>
       <w:lvlJc w:val="left"/>
       <w:pPr>
-        <w:ind w:left="2880" w:hanging="360"/>
-      </w:pPr>
+        <w:ind w:left="1080" w:hanging="720"/>
+      </w:pPr>
+      <w:rPr>
+        <w:rFonts w:hint="default"/>
+      </w:rPr>
     </w:lvl>
-    <w:lvl w:ilvl="4" w:tplc="0C070019" w:tentative="1">
-      <w:start w:val="1"/>
-      <w:numFmt w:val="lowerLetter"/>
-      <w:lvlText w:val="%5."/>
-      <w:lvlJc w:val="left"/>
-      <w:pPr>
-        <w:ind w:left="3600" w:hanging="360"/>
-      </w:pPr>
-    </w:lvl>
-    <w:lvl w:ilvl="5" w:tplc="0C07001B" w:tentative="1">
-      <w:start w:val="1"/>
-      <w:numFmt w:val="lowerRoman"/>
-      <w:lvlText w:val="%6."/>
-      <w:lvlJc w:val="right"/>
-      <w:pPr>
-        <w:ind w:left="4320" w:hanging="180"/>
-      </w:pPr>
-    </w:lvl>
-    <w:lvl w:ilvl="6" w:tplc="0C07000F" w:tentative="1">
+    <w:lvl w:ilvl="2">
       <w:start w:val="1"/>
       <w:numFmt w:val="decimal"/>
-      <w:lvlText w:val="%7."/>
+      <w:isLgl/>
+      <w:lvlText w:val="%1.%2.%3."/>
       <w:lvlJc w:val="left"/>
       <w:pPr>
-        <w:ind w:left="5040" w:hanging="360"/>
-      </w:pPr>
+        <w:ind w:left="1440" w:hanging="1080"/>
+      </w:pPr>
+      <w:rPr>
+        <w:rFonts w:hint="default"/>
+      </w:rPr>
     </w:lvl>
-    <w:lvl w:ilvl="7" w:tplc="0C070019" w:tentative="1">
+    <w:lvl w:ilvl="3">
       <w:start w:val="1"/>
-      <w:numFmt w:val="lowerLetter"/>
-      <w:lvlText w:val="%8."/>
+      <w:numFmt w:val="decimal"/>
+      <w:isLgl/>
+      <w:lvlText w:val="%1.%2.%3.%4."/>
       <w:lvlJc w:val="left"/>
       <w:pPr>
-        <w:ind w:left="5760" w:hanging="360"/>
-      </w:pPr>
+        <w:ind w:left="1800" w:hanging="1440"/>
+      </w:pPr>
+      <w:rPr>
+        <w:rFonts w:hint="default"/>
+      </w:rPr>
     </w:lvl>
-    <w:lvl w:ilvl="8" w:tplc="0C07001B" w:tentative="1">
+    <w:lvl w:ilvl="4">
       <w:start w:val="1"/>
-      <w:numFmt w:val="lowerRoman"/>
-      <w:lvlText w:val="%9."/>
-      <w:lvlJc w:val="right"/>
-      <w:pPr>
-        <w:ind w:left="6480" w:hanging="180"/>
-      </w:pPr>
+      <w:numFmt w:val="decimal"/>
+      <w:isLgl/>
+      <w:lvlText w:val="%1.%2.%3.%4.%5."/>
+      <w:lvlJc w:val="left"/>
+      <w:pPr>
+        <w:ind w:left="1800" w:hanging="1440"/>
+      </w:pPr>
+      <w:rPr>
+        <w:rFonts w:hint="default"/>
+      </w:rPr>
+    </w:lvl>
+    <w:lvl w:ilvl="5">
+      <w:start w:val="1"/>
+      <w:numFmt w:val="decimal"/>
+      <w:isLgl/>
+      <w:lvlText w:val="%1.%2.%3.%4.%5.%6."/>
+      <w:lvlJc w:val="left"/>
+      <w:pPr>
+        <w:ind w:left="2160" w:hanging="1800"/>
+      </w:pPr>
+      <w:rPr>
+        <w:rFonts w:hint="default"/>
+      </w:rPr>
+    </w:lvl>
+    <w:lvl w:ilvl="6">
+      <w:start w:val="1"/>
+      <w:numFmt w:val="decimal"/>
+      <w:isLgl/>
+      <w:lvlText w:val="%1.%2.%3.%4.%5.%6.%7."/>
+      <w:lvlJc w:val="left"/>
+      <w:pPr>
+        <w:ind w:left="2520" w:hanging="2160"/>
+      </w:pPr>
+      <w:rPr>
+        <w:rFonts w:hint="default"/>
+      </w:rPr>
+    </w:lvl>
+    <w:lvl w:ilvl="7">
+      <w:start w:val="1"/>
+      <w:numFmt w:val="decimal"/>
+      <w:isLgl/>
+      <w:lvlText w:val="%1.%2.%3.%4.%5.%6.%7.%8."/>
+      <w:lvlJc w:val="left"/>
+      <w:pPr>
+        <w:ind w:left="2880" w:hanging="2520"/>
+      </w:pPr>
+      <w:rPr>
+        <w:rFonts w:hint="default"/>
+      </w:rPr>
+    </w:lvl>
+    <w:lvl w:ilvl="8">
+      <w:start w:val="1"/>
+      <w:numFmt w:val="decimal"/>
+      <w:isLgl/>
+      <w:lvlText w:val="%1.%2.%3.%4.%5.%6.%7.%8.%9."/>
+      <w:lvlJc w:val="left"/>
+      <w:pPr>
+        <w:ind w:left="3240" w:hanging="2880"/>
+      </w:pPr>
+      <w:rPr>
+        <w:rFonts w:hint="default"/>
+      </w:rPr>
     </w:lvl>
   </w:abstractNum>
   <w:num w:numId="1" w16cid:durableId="2038726569">
+    <w:abstractNumId w:val="1"/>
+  </w:num>
+  <w:num w:numId="2" w16cid:durableId="1015963440">
     <w:abstractNumId w:val="0"/>
   </w:num>
 </w:numbering>
@@ -778,6 +1541,25 @@
       <w:contextualSpacing/>
     </w:pPr>
   </w:style>
+  <w:style w:type="table" w:styleId="Tabellenraster">
+    <w:name w:val="Table Grid"/>
+    <w:basedOn w:val="NormaleTabelle"/>
+    <w:uiPriority w:val="39"/>
+    <w:rsid w:val="00C11583"/>
+    <w:pPr>
+      <w:spacing w:after="0" w:line="240" w:lineRule="auto"/>
+    </w:pPr>
+    <w:tblPr>
+      <w:tblBorders>
+        <w:top w:val="single" w:sz="4" w:space="0" w:color="auto"/>
+        <w:left w:val="single" w:sz="4" w:space="0" w:color="auto"/>
+        <w:bottom w:val="single" w:sz="4" w:space="0" w:color="auto"/>
+        <w:right w:val="single" w:sz="4" w:space="0" w:color="auto"/>
+        <w:insideH w:val="single" w:sz="4" w:space="0" w:color="auto"/>
+        <w:insideV w:val="single" w:sz="4" w:space="0" w:color="auto"/>
+      </w:tblBorders>
+    </w:tblPr>
+  </w:style>
 </w:styles>
 </file>
 

</xml_diff>